<commit_message>
LAPR5-87 #ai #implementation Report and Complexity Theory
</commit_message>
<xml_diff>
--- a/doc/Sprint B/ai/G51_3DI_AI_Report.docx
+++ b/doc/Sprint B/ai/G51_3DI_AI_Report.docx
@@ -911,10 +911,7 @@
         <w:tab/>
       </w:r>
       <w:r>
-        <w:rPr>
-          <w:noProof/>
-        </w:rPr>
-        <w:t>Titulo</w:t>
+        <w:t>Funcionalidade desenvolvida por Beatriz Seixas (1190424)</w:t>
       </w:r>
       <w:r>
         <w:rPr>
@@ -1055,24 +1052,19 @@
         <w:rPr>
           <w:noProof/>
         </w:rPr>
-        <w:t>4.1.</w:t>
-      </w:r>
-      <w:r>
-        <w:rPr>
-          <w:rFonts w:asciiTheme="minorHAnsi" w:eastAsiaTheme="minorEastAsia" w:hAnsiTheme="minorHAnsi" w:cstheme="minorBidi"/>
-          <w:bCs w:val="0"/>
-          <w:noProof/>
-          <w:color w:val="auto"/>
-          <w:sz w:val="22"/>
-          <w:lang w:eastAsia="en-GB"/>
-        </w:rPr>
-        <w:tab/>
-      </w:r>
-      <w:r>
-        <w:rPr>
-          <w:noProof/>
-        </w:rPr>
-        <w:t>Titulo</w:t>
+        <w:t>4.1</w:t>
+      </w:r>
+      <w:r>
+        <w:rPr>
+          <w:noProof/>
+        </w:rPr>
+        <w:t>.</w:t>
+      </w:r>
+      <w:r>
+        <w:t xml:space="preserve"> </w:t>
+      </w:r>
+      <w:r>
+        <w:t>Funcionalidade desenvolvida por Tiago Costa (1191460) e Beatriz Seixas (1190424)</w:t>
       </w:r>
       <w:r>
         <w:rPr>
@@ -4102,14 +4094,27 @@
       <w:r>
         <w:t xml:space="preserve">Figura </w:t>
       </w:r>
-      <w:fldSimple w:instr=" SEQ Figura \* ARABIC ">
-        <w:r>
-          <w:rPr>
-            <w:noProof/>
-          </w:rPr>
-          <w:t>1</w:t>
-        </w:r>
-      </w:fldSimple>
+      <w:r>
+        <w:fldChar w:fldCharType="begin"/>
+      </w:r>
+      <w:r>
+        <w:instrText xml:space="preserve"> SEQ Figura \* ARABIC </w:instrText>
+      </w:r>
+      <w:r>
+        <w:fldChar w:fldCharType="separate"/>
+      </w:r>
+      <w:r>
+        <w:rPr>
+          <w:noProof/>
+        </w:rPr>
+        <w:t>1</w:t>
+      </w:r>
+      <w:r>
+        <w:rPr>
+          <w:noProof/>
+        </w:rPr>
+        <w:fldChar w:fldCharType="end"/>
+      </w:r>
       <w:bookmarkEnd w:id="5"/>
       <w:r>
         <w:t xml:space="preserve"> - </w:t>
@@ -4189,14 +4194,27 @@
       <w:r>
         <w:t xml:space="preserve">Figura </w:t>
       </w:r>
-      <w:fldSimple w:instr=" SEQ Figura \* ARABIC ">
-        <w:r>
-          <w:rPr>
-            <w:noProof/>
-          </w:rPr>
-          <w:t>2</w:t>
-        </w:r>
-      </w:fldSimple>
+      <w:r>
+        <w:fldChar w:fldCharType="begin"/>
+      </w:r>
+      <w:r>
+        <w:instrText xml:space="preserve"> SEQ Figura \* ARABIC </w:instrText>
+      </w:r>
+      <w:r>
+        <w:fldChar w:fldCharType="separate"/>
+      </w:r>
+      <w:r>
+        <w:rPr>
+          <w:noProof/>
+        </w:rPr>
+        <w:t>2</w:t>
+      </w:r>
+      <w:r>
+        <w:rPr>
+          <w:noProof/>
+        </w:rPr>
+        <w:fldChar w:fldCharType="end"/>
+      </w:r>
       <w:bookmarkEnd w:id="7"/>
       <w:r>
         <w:t xml:space="preserve"> - Facto dinâmico referente</w:t>
@@ -4283,14 +4301,27 @@
       <w:r>
         <w:t xml:space="preserve">Figura </w:t>
       </w:r>
-      <w:fldSimple w:instr=" SEQ Figura \* ARABIC ">
-        <w:r>
-          <w:rPr>
-            <w:noProof/>
-          </w:rPr>
-          <w:t>3</w:t>
-        </w:r>
-      </w:fldSimple>
+      <w:r>
+        <w:fldChar w:fldCharType="begin"/>
+      </w:r>
+      <w:r>
+        <w:instrText xml:space="preserve"> SEQ Figura \* ARABIC </w:instrText>
+      </w:r>
+      <w:r>
+        <w:fldChar w:fldCharType="separate"/>
+      </w:r>
+      <w:r>
+        <w:rPr>
+          <w:noProof/>
+        </w:rPr>
+        <w:t>3</w:t>
+      </w:r>
+      <w:r>
+        <w:rPr>
+          <w:noProof/>
+        </w:rPr>
+        <w:fldChar w:fldCharType="end"/>
+      </w:r>
       <w:bookmarkEnd w:id="9"/>
       <w:r>
         <w:t xml:space="preserve"> - Base de Conhecimento Completa (Node)</w:t>
@@ -4352,14 +4383,27 @@
       <w:r>
         <w:t xml:space="preserve">Figura </w:t>
       </w:r>
-      <w:fldSimple w:instr=" SEQ Figura \* ARABIC ">
-        <w:r>
-          <w:rPr>
-            <w:noProof/>
-          </w:rPr>
-          <w:t>4</w:t>
-        </w:r>
-      </w:fldSimple>
+      <w:r>
+        <w:fldChar w:fldCharType="begin"/>
+      </w:r>
+      <w:r>
+        <w:instrText xml:space="preserve"> SEQ Figura \* ARABIC </w:instrText>
+      </w:r>
+      <w:r>
+        <w:fldChar w:fldCharType="separate"/>
+      </w:r>
+      <w:r>
+        <w:rPr>
+          <w:noProof/>
+        </w:rPr>
+        <w:t>4</w:t>
+      </w:r>
+      <w:r>
+        <w:rPr>
+          <w:noProof/>
+        </w:rPr>
+        <w:fldChar w:fldCharType="end"/>
+      </w:r>
       <w:bookmarkEnd w:id="11"/>
       <w:r>
         <w:t xml:space="preserve"> - Representação Gráfica da Base de Conhecimento Completa</w:t>
@@ -4406,13 +4450,7 @@
         <w:t xml:space="preserve"> </w:t>
       </w:r>
       <w:r>
-        <w:t xml:space="preserve">Funcionalidade desenvolvida </w:t>
-      </w:r>
-      <w:r>
-        <w:t xml:space="preserve">por </w:t>
-      </w:r>
-      <w:r>
-        <w:t>Beatriz Seixas (1190424)</w:t>
+        <w:t>Funcionalidade desenvolvida por Beatriz Seixas (1190424)</w:t>
       </w:r>
     </w:p>
     <w:p>
@@ -4502,6 +4540,7 @@
         <w:t xml:space="preserve">). Os parâmetros para este predicado serão, em primeiro lugar, </w:t>
       </w:r>
       <w:proofErr w:type="spellStart"/>
+      <w:proofErr w:type="gramStart"/>
       <w:r>
         <w:rPr>
           <w:rFonts w:cs="Times New Roman"/>
@@ -4515,7 +4554,15 @@
           <w:rFonts w:cs="Times New Roman"/>
           <w:szCs w:val="24"/>
         </w:rPr>
-        <w:t>(nó de origem),</w:t>
+        <w:t>(</w:t>
+      </w:r>
+      <w:proofErr w:type="gramEnd"/>
+      <w:r>
+        <w:rPr>
+          <w:rFonts w:cs="Times New Roman"/>
+          <w:szCs w:val="24"/>
+        </w:rPr>
+        <w:t>nó de origem),</w:t>
       </w:r>
       <w:r>
         <w:rPr>
@@ -4721,6 +4768,7 @@
         <w:t>(</w:t>
       </w:r>
       <w:proofErr w:type="spellStart"/>
+      <w:proofErr w:type="gramStart"/>
       <w:r>
         <w:rPr>
           <w:rFonts w:cs="Times New Roman"/>
@@ -4734,14 +4782,15 @@
           <w:rFonts w:cs="Times New Roman"/>
           <w:szCs w:val="24"/>
         </w:rPr>
-        <w:t>(_))</w:t>
-      </w:r>
-      <w:r>
-        <w:rPr>
-          <w:rFonts w:cs="Times New Roman"/>
-          <w:szCs w:val="24"/>
-        </w:rPr>
-        <w:t xml:space="preserve"> de modo a limpar os dados, e por ultimo obtemos o tamanho da lista.</w:t>
+        <w:t>(</w:t>
+      </w:r>
+      <w:proofErr w:type="gramEnd"/>
+      <w:r>
+        <w:rPr>
+          <w:rFonts w:cs="Times New Roman"/>
+          <w:szCs w:val="24"/>
+        </w:rPr>
+        <w:t>_)) de modo a limpar os dados, e por ultimo obtemos o tamanho da lista.</w:t>
       </w:r>
     </w:p>
     <w:p>
@@ -4793,9 +4842,18 @@
           <w:rFonts w:cs="Times New Roman"/>
           <w:szCs w:val="24"/>
         </w:rPr>
-        <w:t>ó origem(</w:t>
+        <w:t xml:space="preserve">ó </w:t>
+      </w:r>
+      <w:proofErr w:type="gramStart"/>
+      <w:r>
+        <w:rPr>
+          <w:rFonts w:cs="Times New Roman"/>
+          <w:szCs w:val="24"/>
+        </w:rPr>
+        <w:t>origem(</w:t>
       </w:r>
       <w:proofErr w:type="spellStart"/>
+      <w:proofErr w:type="gramEnd"/>
       <w:r>
         <w:rPr>
           <w:rFonts w:cs="Times New Roman"/>
@@ -4944,7 +5002,23 @@
           <w:rFonts w:cs="Times New Roman"/>
           <w:szCs w:val="24"/>
         </w:rPr>
-        <w:t>Por ultimo chamamos o predi</w:t>
+        <w:t xml:space="preserve">Por </w:t>
+      </w:r>
+      <w:proofErr w:type="gramStart"/>
+      <w:r>
+        <w:rPr>
+          <w:rFonts w:cs="Times New Roman"/>
+          <w:szCs w:val="24"/>
+        </w:rPr>
+        <w:t>ultimo</w:t>
+      </w:r>
+      <w:proofErr w:type="gramEnd"/>
+      <w:r>
+        <w:rPr>
+          <w:rFonts w:cs="Times New Roman"/>
+          <w:szCs w:val="24"/>
+        </w:rPr>
+        <w:t xml:space="preserve"> chamamos o predi</w:t>
       </w:r>
       <w:r>
         <w:rPr>
@@ -5041,21 +5115,7 @@
           <w:rFonts w:cs="Times New Roman"/>
           <w:szCs w:val="24"/>
         </w:rPr>
-        <w:t xml:space="preserve">, “L” de lista e “T” de total, </w:t>
-      </w:r>
-      <w:r>
-        <w:rPr>
-          <w:rFonts w:cs="Times New Roman"/>
-          <w:szCs w:val="24"/>
-        </w:rPr>
-        <w:t xml:space="preserve">este método retorna uma lista </w:t>
-      </w:r>
-      <w:r>
-        <w:rPr>
-          <w:rFonts w:cs="Times New Roman"/>
-          <w:szCs w:val="24"/>
-        </w:rPr>
-        <w:t>resultado assim como o tamanho da rede.</w:t>
+        <w:t>, “L” de lista e “T” de total, este método retorna uma lista resultado assim como o tamanho da rede.</w:t>
       </w:r>
     </w:p>
     <w:p>
@@ -5118,14 +5178,27 @@
       <w:r>
         <w:t xml:space="preserve">Figura </w:t>
       </w:r>
-      <w:fldSimple w:instr=" SEQ Figura \* ARABIC ">
-        <w:r>
-          <w:rPr>
-            <w:noProof/>
-          </w:rPr>
-          <w:t>5</w:t>
-        </w:r>
-      </w:fldSimple>
+      <w:r>
+        <w:fldChar w:fldCharType="begin"/>
+      </w:r>
+      <w:r>
+        <w:instrText xml:space="preserve"> SEQ Figura \* ARABIC </w:instrText>
+      </w:r>
+      <w:r>
+        <w:fldChar w:fldCharType="separate"/>
+      </w:r>
+      <w:r>
+        <w:rPr>
+          <w:noProof/>
+        </w:rPr>
+        <w:t>5</w:t>
+      </w:r>
+      <w:r>
+        <w:rPr>
+          <w:noProof/>
+        </w:rPr>
+        <w:fldChar w:fldCharType="end"/>
+      </w:r>
       <w:r>
         <w:t>-</w:t>
       </w:r>
@@ -5200,14 +5273,27 @@
       <w:r>
         <w:t xml:space="preserve">                            Figura </w:t>
       </w:r>
-      <w:fldSimple w:instr=" SEQ Figura \* ARABIC ">
-        <w:r>
-          <w:rPr>
-            <w:noProof/>
-          </w:rPr>
-          <w:t>6</w:t>
-        </w:r>
-      </w:fldSimple>
+      <w:r>
+        <w:fldChar w:fldCharType="begin"/>
+      </w:r>
+      <w:r>
+        <w:instrText xml:space="preserve"> SEQ Figura \* ARABIC </w:instrText>
+      </w:r>
+      <w:r>
+        <w:fldChar w:fldCharType="separate"/>
+      </w:r>
+      <w:r>
+        <w:rPr>
+          <w:noProof/>
+        </w:rPr>
+        <w:t>6</w:t>
+      </w:r>
+      <w:r>
+        <w:rPr>
+          <w:noProof/>
+        </w:rPr>
+        <w:fldChar w:fldCharType="end"/>
+      </w:r>
       <w:r>
         <w:t>-</w:t>
       </w:r>
@@ -5292,14 +5378,30 @@
       <w:r>
         <w:t xml:space="preserve">                                                               Figura </w:t>
       </w:r>
-      <w:fldSimple w:instr=" SEQ Figura \* ARABIC ">
-        <w:r>
-          <w:rPr>
-            <w:noProof/>
-          </w:rPr>
-          <w:t>7</w:t>
-        </w:r>
-      </w:fldSimple>
+      <w:r>
+        <w:fldChar w:fldCharType="begin"/>
+      </w:r>
+      <w:r>
+        <w:instrText xml:space="preserve"> SEQ Figura \* ARAB</w:instrText>
+      </w:r>
+      <w:r>
+        <w:instrText xml:space="preserve">IC </w:instrText>
+      </w:r>
+      <w:r>
+        <w:fldChar w:fldCharType="separate"/>
+      </w:r>
+      <w:r>
+        <w:rPr>
+          <w:noProof/>
+        </w:rPr>
+        <w:t>7</w:t>
+      </w:r>
+      <w:r>
+        <w:rPr>
+          <w:noProof/>
+        </w:rPr>
+        <w:fldChar w:fldCharType="end"/>
+      </w:r>
       <w:r>
         <w:t>-</w:t>
       </w:r>
@@ -6073,8 +6175,17 @@
           <w:rFonts w:cs="Times New Roman"/>
           <w:szCs w:val="24"/>
         </w:rPr>
-        <w:t xml:space="preserve"> com sinónimos como tecnologia-jogos e teatro-musica</w:t>
-      </w:r>
+        <w:t xml:space="preserve"> com sinónimos como tecnologia-jogos e teatro-</w:t>
+      </w:r>
+      <w:proofErr w:type="gramStart"/>
+      <w:r>
+        <w:rPr>
+          <w:rFonts w:cs="Times New Roman"/>
+          <w:szCs w:val="24"/>
+        </w:rPr>
+        <w:t>musica</w:t>
+      </w:r>
+      <w:proofErr w:type="gramEnd"/>
       <w:r>
         <w:rPr>
           <w:rFonts w:cs="Times New Roman"/>
@@ -6218,27 +6329,14 @@
       <w:r>
         <w:t xml:space="preserve">Figura </w:t>
       </w:r>
-      <w:r>
-        <w:fldChar w:fldCharType="begin"/>
-      </w:r>
-      <w:r>
-        <w:instrText xml:space="preserve"> SEQ Figura \* ARABIC </w:instrText>
-      </w:r>
-      <w:r>
-        <w:fldChar w:fldCharType="separate"/>
-      </w:r>
-      <w:r>
-        <w:rPr>
-          <w:noProof/>
-        </w:rPr>
-        <w:t>8</w:t>
-      </w:r>
-      <w:r>
-        <w:rPr>
-          <w:noProof/>
-        </w:rPr>
-        <w:fldChar w:fldCharType="end"/>
-      </w:r>
+      <w:fldSimple w:instr=" SEQ Figura \* ARABIC ">
+        <w:r>
+          <w:rPr>
+            <w:noProof/>
+          </w:rPr>
+          <w:t>8</w:t>
+        </w:r>
+      </w:fldSimple>
       <w:r>
         <w:t xml:space="preserve"> - </w:t>
       </w:r>
@@ -6427,27 +6525,14 @@
       <w:r>
         <w:t xml:space="preserve">Figura </w:t>
       </w:r>
-      <w:r>
-        <w:fldChar w:fldCharType="begin"/>
-      </w:r>
-      <w:r>
-        <w:instrText xml:space="preserve"> SEQ Figura \* ARABIC </w:instrText>
-      </w:r>
-      <w:r>
-        <w:fldChar w:fldCharType="separate"/>
-      </w:r>
-      <w:r>
-        <w:rPr>
-          <w:noProof/>
-        </w:rPr>
-        <w:t>10</w:t>
-      </w:r>
-      <w:r>
-        <w:rPr>
-          <w:noProof/>
-        </w:rPr>
-        <w:fldChar w:fldCharType="end"/>
-      </w:r>
+      <w:fldSimple w:instr=" SEQ Figura \* ARABIC ">
+        <w:r>
+          <w:rPr>
+            <w:noProof/>
+          </w:rPr>
+          <w:t>10</w:t>
+        </w:r>
+      </w:fldSimple>
       <w:r>
         <w:t xml:space="preserve"> - </w:t>
       </w:r>
@@ -6644,27 +6729,14 @@
       <w:r>
         <w:t xml:space="preserve">Figura </w:t>
       </w:r>
-      <w:r>
-        <w:fldChar w:fldCharType="begin"/>
-      </w:r>
-      <w:r>
-        <w:instrText xml:space="preserve"> SEQ Figura \* ARABIC </w:instrText>
-      </w:r>
-      <w:r>
-        <w:fldChar w:fldCharType="separate"/>
-      </w:r>
-      <w:r>
-        <w:rPr>
-          <w:noProof/>
-        </w:rPr>
-        <w:t>12</w:t>
-      </w:r>
-      <w:r>
-        <w:rPr>
-          <w:noProof/>
-        </w:rPr>
-        <w:fldChar w:fldCharType="end"/>
-      </w:r>
+      <w:fldSimple w:instr=" SEQ Figura \* ARABIC ">
+        <w:r>
+          <w:rPr>
+            <w:noProof/>
+          </w:rPr>
+          <w:t>12</w:t>
+        </w:r>
+      </w:fldSimple>
       <w:r>
         <w:t xml:space="preserve"> - </w:t>
       </w:r>
@@ -7265,14 +7337,27 @@
       <w:r>
         <w:t xml:space="preserve">Figura </w:t>
       </w:r>
-      <w:fldSimple w:instr=" SEQ Figura \* ARABIC ">
-        <w:r>
-          <w:rPr>
-            <w:noProof/>
-          </w:rPr>
-          <w:t>13</w:t>
-        </w:r>
-      </w:fldSimple>
+      <w:r>
+        <w:fldChar w:fldCharType="begin"/>
+      </w:r>
+      <w:r>
+        <w:instrText xml:space="preserve"> SEQ Figura \* ARABIC </w:instrText>
+      </w:r>
+      <w:r>
+        <w:fldChar w:fldCharType="separate"/>
+      </w:r>
+      <w:r>
+        <w:rPr>
+          <w:noProof/>
+        </w:rPr>
+        <w:t>13</w:t>
+      </w:r>
+      <w:r>
+        <w:rPr>
+          <w:noProof/>
+        </w:rPr>
+        <w:fldChar w:fldCharType="end"/>
+      </w:r>
       <w:bookmarkEnd w:id="19"/>
       <w:r>
         <w:t xml:space="preserve"> - Sugerir Utilizadores</w:t>
@@ -7355,14 +7440,27 @@
       <w:r>
         <w:t xml:space="preserve">Figura </w:t>
       </w:r>
-      <w:fldSimple w:instr=" SEQ Figura \* ARABIC ">
-        <w:r>
-          <w:rPr>
-            <w:noProof/>
-          </w:rPr>
-          <w:t>14</w:t>
-        </w:r>
-      </w:fldSimple>
+      <w:r>
+        <w:fldChar w:fldCharType="begin"/>
+      </w:r>
+      <w:r>
+        <w:instrText xml:space="preserve"> SEQ Figura \* ARABIC </w:instrText>
+      </w:r>
+      <w:r>
+        <w:fldChar w:fldCharType="separate"/>
+      </w:r>
+      <w:r>
+        <w:rPr>
+          <w:noProof/>
+        </w:rPr>
+        <w:t>14</w:t>
+      </w:r>
+      <w:r>
+        <w:rPr>
+          <w:noProof/>
+        </w:rPr>
+        <w:fldChar w:fldCharType="end"/>
+      </w:r>
       <w:bookmarkEnd w:id="21"/>
       <w:r>
         <w:t xml:space="preserve"> - Sugestão de Utilizadores Resultado</w:t>
@@ -7433,14 +7531,27 @@
       <w:r>
         <w:t xml:space="preserve">Figura </w:t>
       </w:r>
-      <w:fldSimple w:instr=" SEQ Figura \* ARABIC ">
-        <w:r>
-          <w:rPr>
-            <w:noProof/>
-          </w:rPr>
-          <w:t>15</w:t>
-        </w:r>
-      </w:fldSimple>
+      <w:r>
+        <w:fldChar w:fldCharType="begin"/>
+      </w:r>
+      <w:r>
+        <w:instrText xml:space="preserve"> SEQ Figura \* ARABIC </w:instrText>
+      </w:r>
+      <w:r>
+        <w:fldChar w:fldCharType="separate"/>
+      </w:r>
+      <w:r>
+        <w:rPr>
+          <w:noProof/>
+        </w:rPr>
+        <w:t>15</w:t>
+      </w:r>
+      <w:r>
+        <w:rPr>
+          <w:noProof/>
+        </w:rPr>
+        <w:fldChar w:fldCharType="end"/>
+      </w:r>
       <w:bookmarkEnd w:id="23"/>
       <w:r>
         <w:t xml:space="preserve"> - Sugestão (Base de Conhecimento Parcial)</w:t>
@@ -8175,27 +8286,14 @@
       <w:r>
         <w:t xml:space="preserve">Figura </w:t>
       </w:r>
-      <w:r>
-        <w:fldChar w:fldCharType="begin"/>
-      </w:r>
-      <w:r>
-        <w:instrText xml:space="preserve"> SEQ Figura \* ARABIC </w:instrText>
-      </w:r>
-      <w:r>
-        <w:fldChar w:fldCharType="separate"/>
-      </w:r>
-      <w:r>
-        <w:rPr>
-          <w:noProof/>
-        </w:rPr>
-        <w:t>16</w:t>
-      </w:r>
-      <w:r>
-        <w:rPr>
-          <w:noProof/>
-        </w:rPr>
-        <w:fldChar w:fldCharType="end"/>
-      </w:r>
+      <w:fldSimple w:instr=" SEQ Figura \* ARABIC ">
+        <w:r>
+          <w:rPr>
+            <w:noProof/>
+          </w:rPr>
+          <w:t>16</w:t>
+        </w:r>
+      </w:fldSimple>
       <w:r>
         <w:t xml:space="preserve"> - </w:t>
       </w:r>
@@ -8277,27 +8375,14 @@
                             <w:r>
                               <w:t xml:space="preserve">Figura </w:t>
                             </w:r>
-                            <w:r>
-                              <w:fldChar w:fldCharType="begin"/>
-                            </w:r>
-                            <w:r>
-                              <w:instrText xml:space="preserve"> SEQ Figura \* ARABIC </w:instrText>
-                            </w:r>
-                            <w:r>
-                              <w:fldChar w:fldCharType="separate"/>
-                            </w:r>
-                            <w:r>
-                              <w:rPr>
-                                <w:noProof/>
-                              </w:rPr>
-                              <w:t>17</w:t>
-                            </w:r>
-                            <w:r>
-                              <w:rPr>
-                                <w:noProof/>
-                              </w:rPr>
-                              <w:fldChar w:fldCharType="end"/>
-                            </w:r>
+                            <w:fldSimple w:instr=" SEQ Figura \* ARABIC ">
+                              <w:r>
+                                <w:rPr>
+                                  <w:noProof/>
+                                </w:rPr>
+                                <w:t>17</w:t>
+                              </w:r>
+                            </w:fldSimple>
                             <w:r>
                               <w:t xml:space="preserve"> - Dfs modificado para o caminho mais forte</w:t>
                             </w:r>
@@ -8332,27 +8417,14 @@
                       <w:r>
                         <w:t xml:space="preserve">Figura </w:t>
                       </w:r>
-                      <w:r>
-                        <w:fldChar w:fldCharType="begin"/>
-                      </w:r>
-                      <w:r>
-                        <w:instrText xml:space="preserve"> SEQ Figura \* ARABIC </w:instrText>
-                      </w:r>
-                      <w:r>
-                        <w:fldChar w:fldCharType="separate"/>
-                      </w:r>
-                      <w:r>
-                        <w:rPr>
-                          <w:noProof/>
-                        </w:rPr>
-                        <w:t>17</w:t>
-                      </w:r>
-                      <w:r>
-                        <w:rPr>
-                          <w:noProof/>
-                        </w:rPr>
-                        <w:fldChar w:fldCharType="end"/>
-                      </w:r>
+                      <w:fldSimple w:instr=" SEQ Figura \* ARABIC ">
+                        <w:r>
+                          <w:rPr>
+                            <w:noProof/>
+                          </w:rPr>
+                          <w:t>17</w:t>
+                        </w:r>
+                      </w:fldSimple>
                       <w:r>
                         <w:t xml:space="preserve"> - Dfs modificado para o caminho mais forte</w:t>
                       </w:r>
@@ -8487,27 +8559,14 @@
       <w:r>
         <w:t xml:space="preserve">Figura </w:t>
       </w:r>
-      <w:r>
-        <w:fldChar w:fldCharType="begin"/>
-      </w:r>
-      <w:r>
-        <w:instrText xml:space="preserve"> SEQ Figura \* ARABIC </w:instrText>
-      </w:r>
-      <w:r>
-        <w:fldChar w:fldCharType="separate"/>
-      </w:r>
-      <w:r>
-        <w:rPr>
-          <w:noProof/>
-        </w:rPr>
-        <w:t>18</w:t>
-      </w:r>
-      <w:r>
-        <w:rPr>
-          <w:noProof/>
-        </w:rPr>
-        <w:fldChar w:fldCharType="end"/>
-      </w:r>
+      <w:fldSimple w:instr=" SEQ Figura \* ARABIC ">
+        <w:r>
+          <w:rPr>
+            <w:noProof/>
+          </w:rPr>
+          <w:t>18</w:t>
+        </w:r>
+      </w:fldSimple>
       <w:r>
         <w:t xml:space="preserve"> – Resultado do caminho mais forte na base de conhecimento completa</w:t>
       </w:r>
@@ -9022,12 +9081,21 @@
         <w:t>” como jogador atual, “sara” como objetivo e “L” como lista de retorno do caminho, obtém-se como seria de esperar, o caminho [</w:t>
       </w:r>
       <w:proofErr w:type="spellStart"/>
-      <w:r>
-        <w:rPr>
-          <w:rFonts w:cs="Times New Roman"/>
-          <w:szCs w:val="24"/>
-        </w:rPr>
-        <w:t>ana,rodolfo,rita,sara</w:t>
+      <w:proofErr w:type="gramStart"/>
+      <w:r>
+        <w:rPr>
+          <w:rFonts w:cs="Times New Roman"/>
+          <w:szCs w:val="24"/>
+        </w:rPr>
+        <w:t>ana,rodolfo</w:t>
+      </w:r>
+      <w:proofErr w:type="gramEnd"/>
+      <w:r>
+        <w:rPr>
+          <w:rFonts w:cs="Times New Roman"/>
+          <w:szCs w:val="24"/>
+        </w:rPr>
+        <w:t>,rita,sara</w:t>
       </w:r>
       <w:proofErr w:type="spellEnd"/>
       <w:r>
@@ -9274,14 +9342,27 @@
       <w:r>
         <w:t xml:space="preserve">Figura </w:t>
       </w:r>
-      <w:fldSimple w:instr=" SEQ Figura \* ARABIC ">
-        <w:r>
-          <w:rPr>
-            <w:noProof/>
-          </w:rPr>
-          <w:t>19</w:t>
-        </w:r>
-      </w:fldSimple>
+      <w:r>
+        <w:fldChar w:fldCharType="begin"/>
+      </w:r>
+      <w:r>
+        <w:instrText xml:space="preserve"> SEQ Figura \* ARABIC </w:instrText>
+      </w:r>
+      <w:r>
+        <w:fldChar w:fldCharType="separate"/>
+      </w:r>
+      <w:r>
+        <w:rPr>
+          <w:noProof/>
+        </w:rPr>
+        <w:t>19</w:t>
+      </w:r>
+      <w:r>
+        <w:rPr>
+          <w:noProof/>
+        </w:rPr>
+        <w:fldChar w:fldCharType="end"/>
+      </w:r>
       <w:bookmarkEnd w:id="28"/>
       <w:r>
         <w:t xml:space="preserve"> - Caminho Mais Curto Com </w:t>
@@ -9351,14 +9432,27 @@
       <w:r>
         <w:t xml:space="preserve">Figura </w:t>
       </w:r>
-      <w:fldSimple w:instr=" SEQ Figura \* ARABIC ">
-        <w:r>
-          <w:rPr>
-            <w:noProof/>
-          </w:rPr>
-          <w:t>20</w:t>
-        </w:r>
-      </w:fldSimple>
+      <w:r>
+        <w:fldChar w:fldCharType="begin"/>
+      </w:r>
+      <w:r>
+        <w:instrText xml:space="preserve"> SEQ Figura \* ARABIC </w:instrText>
+      </w:r>
+      <w:r>
+        <w:fldChar w:fldCharType="separate"/>
+      </w:r>
+      <w:r>
+        <w:rPr>
+          <w:noProof/>
+        </w:rPr>
+        <w:t>20</w:t>
+      </w:r>
+      <w:r>
+        <w:rPr>
+          <w:noProof/>
+        </w:rPr>
+        <w:fldChar w:fldCharType="end"/>
+      </w:r>
       <w:bookmarkEnd w:id="30"/>
       <w:r>
         <w:t xml:space="preserve"> - Caminho Mais Curto Resultado</w:t>
@@ -9429,14 +9523,27 @@
       <w:r>
         <w:t xml:space="preserve">Figura </w:t>
       </w:r>
-      <w:fldSimple w:instr=" SEQ Figura \* ARABIC ">
-        <w:r>
-          <w:rPr>
-            <w:noProof/>
-          </w:rPr>
-          <w:t>21</w:t>
-        </w:r>
-      </w:fldSimple>
+      <w:r>
+        <w:fldChar w:fldCharType="begin"/>
+      </w:r>
+      <w:r>
+        <w:instrText xml:space="preserve"> SEQ Figura \* ARABIC </w:instrText>
+      </w:r>
+      <w:r>
+        <w:fldChar w:fldCharType="separate"/>
+      </w:r>
+      <w:r>
+        <w:rPr>
+          <w:noProof/>
+        </w:rPr>
+        <w:t>21</w:t>
+      </w:r>
+      <w:r>
+        <w:rPr>
+          <w:noProof/>
+        </w:rPr>
+        <w:fldChar w:fldCharType="end"/>
+      </w:r>
       <w:bookmarkEnd w:id="32"/>
       <w:r>
         <w:t xml:space="preserve"> - Caminho Mais Curto Resultado com </w:t>
@@ -10312,14 +10419,27 @@
       <w:r>
         <w:t xml:space="preserve">Figura </w:t>
       </w:r>
-      <w:fldSimple w:instr=" SEQ Figura \* ARABIC ">
-        <w:r>
-          <w:rPr>
-            <w:noProof/>
-          </w:rPr>
-          <w:t>22</w:t>
-        </w:r>
-      </w:fldSimple>
+      <w:r>
+        <w:fldChar w:fldCharType="begin"/>
+      </w:r>
+      <w:r>
+        <w:instrText xml:space="preserve"> SEQ Figura \* ARABIC </w:instrText>
+      </w:r>
+      <w:r>
+        <w:fldChar w:fldCharType="separate"/>
+      </w:r>
+      <w:r>
+        <w:rPr>
+          <w:noProof/>
+        </w:rPr>
+        <w:t>22</w:t>
+      </w:r>
+      <w:r>
+        <w:rPr>
+          <w:noProof/>
+        </w:rPr>
+        <w:fldChar w:fldCharType="end"/>
+      </w:r>
       <w:bookmarkEnd w:id="36"/>
       <w:r>
         <w:t xml:space="preserve"> - </w:t>
@@ -10395,14 +10515,27 @@
       <w:r>
         <w:t xml:space="preserve">Figura </w:t>
       </w:r>
-      <w:fldSimple w:instr=" SEQ Figura \* ARABIC ">
-        <w:r>
-          <w:rPr>
-            <w:noProof/>
-          </w:rPr>
-          <w:t>23</w:t>
-        </w:r>
-      </w:fldSimple>
+      <w:r>
+        <w:fldChar w:fldCharType="begin"/>
+      </w:r>
+      <w:r>
+        <w:instrText xml:space="preserve"> SEQ Figura \* ARABIC </w:instrText>
+      </w:r>
+      <w:r>
+        <w:fldChar w:fldCharType="separate"/>
+      </w:r>
+      <w:r>
+        <w:rPr>
+          <w:noProof/>
+        </w:rPr>
+        <w:t>23</w:t>
+      </w:r>
+      <w:r>
+        <w:rPr>
+          <w:noProof/>
+        </w:rPr>
+        <w:fldChar w:fldCharType="end"/>
+      </w:r>
       <w:bookmarkEnd w:id="38"/>
       <w:r>
         <w:t xml:space="preserve"> - DFS modificado para o caminho mais seguro</w:t>
@@ -10465,14 +10598,27 @@
       <w:r>
         <w:t xml:space="preserve">Figura </w:t>
       </w:r>
-      <w:fldSimple w:instr=" SEQ Figura \* ARABIC ">
-        <w:r>
-          <w:rPr>
-            <w:noProof/>
-          </w:rPr>
-          <w:t>24</w:t>
-        </w:r>
-      </w:fldSimple>
+      <w:r>
+        <w:fldChar w:fldCharType="begin"/>
+      </w:r>
+      <w:r>
+        <w:instrText xml:space="preserve"> SEQ Figura \* ARABIC </w:instrText>
+      </w:r>
+      <w:r>
+        <w:fldChar w:fldCharType="separate"/>
+      </w:r>
+      <w:r>
+        <w:rPr>
+          <w:noProof/>
+        </w:rPr>
+        <w:t>24</w:t>
+      </w:r>
+      <w:r>
+        <w:rPr>
+          <w:noProof/>
+        </w:rPr>
+        <w:fldChar w:fldCharType="end"/>
+      </w:r>
       <w:bookmarkEnd w:id="40"/>
       <w:r>
         <w:t xml:space="preserve"> - Resultado do caminho mais seguro na base de conhecimento completa</w:t>
@@ -10545,14 +10691,27 @@
       <w:r>
         <w:t xml:space="preserve">Figura </w:t>
       </w:r>
-      <w:fldSimple w:instr=" SEQ Figura \* ARABIC ">
-        <w:r>
-          <w:rPr>
-            <w:noProof/>
-          </w:rPr>
-          <w:t>25</w:t>
-        </w:r>
-      </w:fldSimple>
+      <w:r>
+        <w:fldChar w:fldCharType="begin"/>
+      </w:r>
+      <w:r>
+        <w:instrText xml:space="preserve"> SEQ Figura \* ARABIC </w:instrText>
+      </w:r>
+      <w:r>
+        <w:fldChar w:fldCharType="separate"/>
+      </w:r>
+      <w:r>
+        <w:rPr>
+          <w:noProof/>
+        </w:rPr>
+        <w:t>25</w:t>
+      </w:r>
+      <w:r>
+        <w:rPr>
+          <w:noProof/>
+        </w:rPr>
+        <w:fldChar w:fldCharType="end"/>
+      </w:r>
       <w:bookmarkEnd w:id="42"/>
       <w:r>
         <w:t xml:space="preserve"> - Exemplo de caminho não encontrado devido à falta de forças de ligação inferiores ao limite</w:t>
@@ -10621,14 +10780,27 @@
       <w:r>
         <w:t xml:space="preserve">Figura </w:t>
       </w:r>
-      <w:fldSimple w:instr=" SEQ Figura \* ARABIC ">
-        <w:r>
-          <w:rPr>
-            <w:noProof/>
-          </w:rPr>
-          <w:t>26</w:t>
-        </w:r>
-      </w:fldSimple>
+      <w:r>
+        <w:fldChar w:fldCharType="begin"/>
+      </w:r>
+      <w:r>
+        <w:instrText xml:space="preserve"> SEQ Figura \* ARABIC </w:instrText>
+      </w:r>
+      <w:r>
+        <w:fldChar w:fldCharType="separate"/>
+      </w:r>
+      <w:r>
+        <w:rPr>
+          <w:noProof/>
+        </w:rPr>
+        <w:t>26</w:t>
+      </w:r>
+      <w:r>
+        <w:rPr>
+          <w:noProof/>
+        </w:rPr>
+        <w:fldChar w:fldCharType="end"/>
+      </w:r>
       <w:bookmarkEnd w:id="44"/>
       <w:r>
         <w:t xml:space="preserve"> - Conexões entre "</w:t>
@@ -14179,10 +14351,12 @@
         <w:t xml:space="preserve"> </w:t>
       </w:r>
       <w:bookmarkStart w:id="52" w:name="_Toc89538720"/>
+      <w:proofErr w:type="gramStart"/>
       <w:r>
         <w:t>Titulo</w:t>
       </w:r>
       <w:bookmarkEnd w:id="52"/>
+      <w:proofErr w:type="gramEnd"/>
     </w:p>
     <w:p>
       <w:pPr>

</xml_diff>

<commit_message>
LAPR5-191 #report #implementation Algav Sprint D Report Changes
</commit_message>
<xml_diff>
--- a/doc/Sprint B/ai/G51_3DI_AI_Report.docx
+++ b/doc/Sprint B/ai/G51_3DI_AI_Report.docx
@@ -2872,18 +2872,20 @@
           <w:noProof/>
           <w:color w:val="auto"/>
           <w:sz w:val="22"/>
-        </w:rPr>
-      </w:pPr>
-      <w:r>
-        <w:rPr>
-          <w:noProof/>
           <w:lang w:val="en-US"/>
         </w:rPr>
+      </w:pPr>
+      <w:r>
+        <w:rPr>
+          <w:noProof/>
+          <w:lang w:val="en-US"/>
+        </w:rPr>
         <w:t>Figura 9 - Common_tags_users_combination_aux</w:t>
       </w:r>
       <w:r>
         <w:rPr>
           <w:noProof/>
+          <w:lang w:val="en-US"/>
         </w:rPr>
         <w:tab/>
       </w:r>
@@ -2896,6 +2898,7 @@
       <w:r>
         <w:rPr>
           <w:noProof/>
+          <w:lang w:val="en-US"/>
         </w:rPr>
         <w:instrText xml:space="preserve"> PAGEREF _Toc89630215 \h </w:instrText>
       </w:r>
@@ -2913,6 +2916,7 @@
       <w:r>
         <w:rPr>
           <w:noProof/>
+          <w:lang w:val="en-US"/>
         </w:rPr>
         <w:t>13</w:t>
       </w:r>
@@ -2934,17 +2938,20 @@
           <w:noProof/>
           <w:color w:val="auto"/>
           <w:sz w:val="22"/>
-        </w:rPr>
-      </w:pPr>
-      <w:r>
-        <w:rPr>
-          <w:noProof/>
+          <w:lang w:val="en-US"/>
+        </w:rPr>
+      </w:pPr>
+      <w:r>
+        <w:rPr>
+          <w:noProof/>
+          <w:lang w:val="en-US"/>
         </w:rPr>
         <w:t>Figura 10 - Common_tags_combination</w:t>
       </w:r>
       <w:r>
         <w:rPr>
           <w:noProof/>
+          <w:lang w:val="en-US"/>
         </w:rPr>
         <w:tab/>
       </w:r>
@@ -2957,6 +2964,7 @@
       <w:r>
         <w:rPr>
           <w:noProof/>
+          <w:lang w:val="en-US"/>
         </w:rPr>
         <w:instrText xml:space="preserve"> PAGEREF _Toc89630216 \h </w:instrText>
       </w:r>
@@ -2974,6 +2982,7 @@
       <w:r>
         <w:rPr>
           <w:noProof/>
+          <w:lang w:val="en-US"/>
         </w:rPr>
         <w:t>13</w:t>
       </w:r>
@@ -2995,18 +3004,20 @@
           <w:noProof/>
           <w:color w:val="auto"/>
           <w:sz w:val="22"/>
-        </w:rPr>
-      </w:pPr>
-      <w:r>
-        <w:rPr>
-          <w:noProof/>
           <w:lang w:val="en-US"/>
         </w:rPr>
+      </w:pPr>
+      <w:r>
+        <w:rPr>
+          <w:noProof/>
+          <w:lang w:val="en-US"/>
+        </w:rPr>
         <w:t>Figura 11 - Common_tags_change_to_synonyms</w:t>
       </w:r>
       <w:r>
         <w:rPr>
           <w:noProof/>
+          <w:lang w:val="en-US"/>
         </w:rPr>
         <w:tab/>
       </w:r>
@@ -3019,6 +3030,7 @@
       <w:r>
         <w:rPr>
           <w:noProof/>
+          <w:lang w:val="en-US"/>
         </w:rPr>
         <w:instrText xml:space="preserve"> PAGEREF _Toc89630217 \h </w:instrText>
       </w:r>
@@ -3036,6 +3048,7 @@
       <w:r>
         <w:rPr>
           <w:noProof/>
+          <w:lang w:val="en-US"/>
         </w:rPr>
         <w:t>13</w:t>
       </w:r>
@@ -4562,6 +4575,19 @@
     </w:p>
     <w:p>
       <w:pPr>
+        <w:pStyle w:val="PargrafodaLista"/>
+        <w:shd w:val="clear" w:color="auto" w:fill="FFFFFF"/>
+        <w:spacing w:before="180"/>
+        <w:ind w:left="1440" w:firstLine="0"/>
+        <w:rPr>
+          <w:rFonts w:cs="Times New Roman"/>
+          <w:noProof/>
+          <w:szCs w:val="24"/>
+        </w:rPr>
+      </w:pPr>
+    </w:p>
+    <w:p>
+      <w:pPr>
         <w:shd w:val="clear" w:color="auto" w:fill="FFFFFF"/>
         <w:spacing w:before="180" w:line="240" w:lineRule="auto"/>
         <w:ind w:firstLine="0"/>
@@ -4864,7 +4890,15 @@
           <w:rFonts w:cs="Times New Roman"/>
           <w:szCs w:val="24"/>
         </w:rPr>
-        <w:t xml:space="preserve">/4, é referente às ligações de amizade entre jogadores, </w:t>
+        <w:t xml:space="preserve">/4, é referente às ligações de </w:t>
+      </w:r>
+      <w:r>
+        <w:rPr>
+          <w:rFonts w:cs="Times New Roman"/>
+          <w:szCs w:val="24"/>
+        </w:rPr>
+        <w:lastRenderedPageBreak/>
+        <w:t xml:space="preserve">amizade entre jogadores, </w:t>
       </w:r>
       <w:r>
         <w:rPr>
@@ -4942,15 +4976,7 @@
           <w:rFonts w:cs="Times New Roman"/>
           <w:szCs w:val="24"/>
         </w:rPr>
-        <w:t xml:space="preserve">dos factos mencionados previamente, também são utilizados alguns factos </w:t>
-      </w:r>
-      <w:r>
-        <w:rPr>
-          <w:rFonts w:cs="Times New Roman"/>
-          <w:szCs w:val="24"/>
-        </w:rPr>
-        <w:lastRenderedPageBreak/>
-        <w:t xml:space="preserve">dinâmicos, como por exemplo: </w:t>
+        <w:t xml:space="preserve">dos factos mencionados previamente, também são utilizados alguns factos dinâmicos, como por exemplo: </w:t>
       </w:r>
       <w:proofErr w:type="spellStart"/>
       <w:r>
@@ -5241,27 +5267,14 @@
       <w:r>
         <w:t xml:space="preserve">Figura </w:t>
       </w:r>
-      <w:r>
-        <w:fldChar w:fldCharType="begin"/>
-      </w:r>
-      <w:r>
-        <w:instrText xml:space="preserve"> SEQ Figura \* ARABIC </w:instrText>
-      </w:r>
-      <w:r>
-        <w:fldChar w:fldCharType="separate"/>
-      </w:r>
-      <w:r>
-        <w:rPr>
-          <w:noProof/>
-        </w:rPr>
-        <w:t>1</w:t>
-      </w:r>
-      <w:r>
-        <w:rPr>
-          <w:noProof/>
-        </w:rPr>
-        <w:fldChar w:fldCharType="end"/>
-      </w:r>
+      <w:fldSimple w:instr=" SEQ Figura \* ARABIC ">
+        <w:r>
+          <w:rPr>
+            <w:noProof/>
+          </w:rPr>
+          <w:t>1</w:t>
+        </w:r>
+      </w:fldSimple>
       <w:bookmarkEnd w:id="5"/>
       <w:r>
         <w:t xml:space="preserve"> - </w:t>
@@ -5338,27 +5351,14 @@
       <w:r>
         <w:t xml:space="preserve">Figura </w:t>
       </w:r>
-      <w:r>
-        <w:fldChar w:fldCharType="begin"/>
-      </w:r>
-      <w:r>
-        <w:instrText xml:space="preserve"> SEQ Figura \* ARABIC </w:instrText>
-      </w:r>
-      <w:r>
-        <w:fldChar w:fldCharType="separate"/>
-      </w:r>
-      <w:r>
-        <w:rPr>
-          <w:noProof/>
-        </w:rPr>
-        <w:t>2</w:t>
-      </w:r>
-      <w:r>
-        <w:rPr>
-          <w:noProof/>
-        </w:rPr>
-        <w:fldChar w:fldCharType="end"/>
-      </w:r>
+      <w:fldSimple w:instr=" SEQ Figura \* ARABIC ">
+        <w:r>
+          <w:rPr>
+            <w:noProof/>
+          </w:rPr>
+          <w:t>2</w:t>
+        </w:r>
+      </w:fldSimple>
       <w:bookmarkEnd w:id="7"/>
       <w:r>
         <w:t xml:space="preserve"> - Facto dinâmico referente</w:t>
@@ -5456,27 +5456,14 @@
       <w:r>
         <w:t xml:space="preserve">Figura </w:t>
       </w:r>
-      <w:r>
-        <w:fldChar w:fldCharType="begin"/>
-      </w:r>
-      <w:r>
-        <w:instrText xml:space="preserve"> SEQ Figura \* ARABIC </w:instrText>
-      </w:r>
-      <w:r>
-        <w:fldChar w:fldCharType="separate"/>
-      </w:r>
-      <w:r>
-        <w:rPr>
-          <w:noProof/>
-        </w:rPr>
-        <w:t>3</w:t>
-      </w:r>
-      <w:r>
-        <w:rPr>
-          <w:noProof/>
-        </w:rPr>
-        <w:fldChar w:fldCharType="end"/>
-      </w:r>
+      <w:fldSimple w:instr=" SEQ Figura \* ARABIC ">
+        <w:r>
+          <w:rPr>
+            <w:noProof/>
+          </w:rPr>
+          <w:t>3</w:t>
+        </w:r>
+      </w:fldSimple>
       <w:bookmarkEnd w:id="9"/>
       <w:r>
         <w:t xml:space="preserve"> - Base de Conhecimento Completa (Node)</w:t>
@@ -5538,27 +5525,14 @@
       <w:r>
         <w:t xml:space="preserve">Figura </w:t>
       </w:r>
-      <w:r>
-        <w:fldChar w:fldCharType="begin"/>
-      </w:r>
-      <w:r>
-        <w:instrText xml:space="preserve"> SEQ Figura \* ARABIC </w:instrText>
-      </w:r>
-      <w:r>
-        <w:fldChar w:fldCharType="separate"/>
-      </w:r>
-      <w:r>
-        <w:rPr>
-          <w:noProof/>
-        </w:rPr>
-        <w:t>4</w:t>
-      </w:r>
-      <w:r>
-        <w:rPr>
-          <w:noProof/>
-        </w:rPr>
-        <w:fldChar w:fldCharType="end"/>
-      </w:r>
+      <w:fldSimple w:instr=" SEQ Figura \* ARABIC ">
+        <w:r>
+          <w:rPr>
+            <w:noProof/>
+          </w:rPr>
+          <w:t>4</w:t>
+        </w:r>
+      </w:fldSimple>
       <w:bookmarkEnd w:id="11"/>
       <w:r>
         <w:t xml:space="preserve"> - Representação Gráfica da Base de Conhecimento Completa</w:t>
@@ -6504,27 +6478,14 @@
       <w:r>
         <w:t xml:space="preserve">Figura </w:t>
       </w:r>
-      <w:r>
-        <w:fldChar w:fldCharType="begin"/>
-      </w:r>
-      <w:r>
-        <w:instrText xml:space="preserve"> SEQ Figura \* ARABIC </w:instrText>
-      </w:r>
-      <w:r>
-        <w:fldChar w:fldCharType="separate"/>
-      </w:r>
-      <w:r>
-        <w:rPr>
-          <w:noProof/>
-        </w:rPr>
-        <w:t>5</w:t>
-      </w:r>
-      <w:r>
-        <w:rPr>
-          <w:noProof/>
-        </w:rPr>
-        <w:fldChar w:fldCharType="end"/>
-      </w:r>
+      <w:fldSimple w:instr=" SEQ Figura \* ARABIC ">
+        <w:r>
+          <w:rPr>
+            <w:noProof/>
+          </w:rPr>
+          <w:t>5</w:t>
+        </w:r>
+      </w:fldSimple>
       <w:r>
         <w:t xml:space="preserve"> – Predicado </w:t>
       </w:r>
@@ -6601,27 +6562,14 @@
       <w:r>
         <w:t xml:space="preserve">Figura </w:t>
       </w:r>
-      <w:r>
-        <w:fldChar w:fldCharType="begin"/>
-      </w:r>
-      <w:r>
-        <w:instrText xml:space="preserve"> SEQ Figura \* ARABIC </w:instrText>
-      </w:r>
-      <w:r>
-        <w:fldChar w:fldCharType="separate"/>
-      </w:r>
-      <w:r>
-        <w:rPr>
-          <w:noProof/>
-        </w:rPr>
-        <w:t>6</w:t>
-      </w:r>
-      <w:r>
-        <w:rPr>
-          <w:noProof/>
-        </w:rPr>
-        <w:fldChar w:fldCharType="end"/>
-      </w:r>
+      <w:fldSimple w:instr=" SEQ Figura \* ARABIC ">
+        <w:r>
+          <w:rPr>
+            <w:noProof/>
+          </w:rPr>
+          <w:t>6</w:t>
+        </w:r>
+      </w:fldSimple>
       <w:r>
         <w:t>-</w:t>
       </w:r>
@@ -6710,27 +6658,14 @@
       <w:r>
         <w:t xml:space="preserve">Figura </w:t>
       </w:r>
-      <w:r>
-        <w:fldChar w:fldCharType="begin"/>
-      </w:r>
-      <w:r>
-        <w:instrText xml:space="preserve"> SEQ Figura \* ARABIC </w:instrText>
-      </w:r>
-      <w:r>
-        <w:fldChar w:fldCharType="separate"/>
-      </w:r>
-      <w:r>
-        <w:rPr>
-          <w:noProof/>
-        </w:rPr>
-        <w:t>7</w:t>
-      </w:r>
-      <w:r>
-        <w:rPr>
-          <w:noProof/>
-        </w:rPr>
-        <w:fldChar w:fldCharType="end"/>
-      </w:r>
+      <w:fldSimple w:instr=" SEQ Figura \* ARABIC ">
+        <w:r>
+          <w:rPr>
+            <w:noProof/>
+          </w:rPr>
+          <w:t>7</w:t>
+        </w:r>
+      </w:fldSimple>
       <w:r>
         <w:t>-</w:t>
       </w:r>
@@ -7736,19 +7671,32 @@
           <w:szCs w:val="24"/>
         </w:rPr>
       </w:pPr>
-      <w:bookmarkStart w:id="21" w:name="_Hlk89606063"/>
-      <w:bookmarkStart w:id="22" w:name="_Toc89630214"/>
+      <w:bookmarkStart w:id="21" w:name="_Toc89630214"/>
+      <w:bookmarkStart w:id="22" w:name="_Hlk89606063"/>
       <w:r>
         <w:t xml:space="preserve">Figura </w:t>
       </w:r>
-      <w:fldSimple w:instr=" SEQ Figura \* ARABIC ">
-        <w:r>
-          <w:rPr>
-            <w:noProof/>
-          </w:rPr>
-          <w:t>8</w:t>
-        </w:r>
-      </w:fldSimple>
+      <w:r>
+        <w:fldChar w:fldCharType="begin"/>
+      </w:r>
+      <w:r>
+        <w:instrText xml:space="preserve"> SEQ Figura \* ARABIC </w:instrText>
+      </w:r>
+      <w:r>
+        <w:fldChar w:fldCharType="separate"/>
+      </w:r>
+      <w:r>
+        <w:rPr>
+          <w:noProof/>
+        </w:rPr>
+        <w:t>8</w:t>
+      </w:r>
+      <w:r>
+        <w:rPr>
+          <w:noProof/>
+        </w:rPr>
+        <w:fldChar w:fldCharType="end"/>
+      </w:r>
       <w:r>
         <w:t xml:space="preserve"> - </w:t>
       </w:r>
@@ -7764,10 +7712,10 @@
       <w:r>
         <w:t>Tags</w:t>
       </w:r>
-      <w:bookmarkEnd w:id="22"/>
+      <w:bookmarkEnd w:id="21"/>
       <w:proofErr w:type="spellEnd"/>
     </w:p>
-    <w:bookmarkEnd w:id="21"/>
+    <w:bookmarkEnd w:id="22"/>
     <w:p>
       <w:pPr>
         <w:keepNext/>
@@ -7939,14 +7887,27 @@
       <w:r>
         <w:t xml:space="preserve">Figura </w:t>
       </w:r>
-      <w:fldSimple w:instr=" SEQ Figura \* ARABIC ">
-        <w:r>
-          <w:rPr>
-            <w:noProof/>
-          </w:rPr>
-          <w:t>10</w:t>
-        </w:r>
-      </w:fldSimple>
+      <w:r>
+        <w:fldChar w:fldCharType="begin"/>
+      </w:r>
+      <w:r>
+        <w:instrText xml:space="preserve"> SEQ Figura \* ARABIC </w:instrText>
+      </w:r>
+      <w:r>
+        <w:fldChar w:fldCharType="separate"/>
+      </w:r>
+      <w:r>
+        <w:rPr>
+          <w:noProof/>
+        </w:rPr>
+        <w:t>10</w:t>
+      </w:r>
+      <w:r>
+        <w:rPr>
+          <w:noProof/>
+        </w:rPr>
+        <w:fldChar w:fldCharType="end"/>
+      </w:r>
       <w:r>
         <w:t xml:space="preserve"> - </w:t>
       </w:r>
@@ -8145,14 +8106,27 @@
       <w:r>
         <w:t xml:space="preserve">Figura </w:t>
       </w:r>
-      <w:fldSimple w:instr=" SEQ Figura \* ARABIC ">
-        <w:r>
-          <w:rPr>
-            <w:noProof/>
-          </w:rPr>
-          <w:t>12</w:t>
-        </w:r>
-      </w:fldSimple>
+      <w:r>
+        <w:fldChar w:fldCharType="begin"/>
+      </w:r>
+      <w:r>
+        <w:instrText xml:space="preserve"> SEQ Figura \* ARABIC </w:instrText>
+      </w:r>
+      <w:r>
+        <w:fldChar w:fldCharType="separate"/>
+      </w:r>
+      <w:r>
+        <w:rPr>
+          <w:noProof/>
+        </w:rPr>
+        <w:t>12</w:t>
+      </w:r>
+      <w:r>
+        <w:rPr>
+          <w:noProof/>
+        </w:rPr>
+        <w:fldChar w:fldCharType="end"/>
+      </w:r>
       <w:r>
         <w:t xml:space="preserve"> - </w:t>
       </w:r>
@@ -8705,27 +8679,14 @@
       <w:r>
         <w:t xml:space="preserve">Figura </w:t>
       </w:r>
-      <w:r>
-        <w:fldChar w:fldCharType="begin"/>
-      </w:r>
-      <w:r>
-        <w:instrText xml:space="preserve"> SEQ Figura \* ARABIC </w:instrText>
-      </w:r>
-      <w:r>
-        <w:fldChar w:fldCharType="separate"/>
-      </w:r>
-      <w:r>
-        <w:rPr>
-          <w:noProof/>
-        </w:rPr>
-        <w:t>13</w:t>
-      </w:r>
-      <w:r>
-        <w:rPr>
-          <w:noProof/>
-        </w:rPr>
-        <w:fldChar w:fldCharType="end"/>
-      </w:r>
+      <w:fldSimple w:instr=" SEQ Figura \* ARABIC ">
+        <w:r>
+          <w:rPr>
+            <w:noProof/>
+          </w:rPr>
+          <w:t>13</w:t>
+        </w:r>
+      </w:fldSimple>
       <w:bookmarkEnd w:id="29"/>
       <w:r>
         <w:t xml:space="preserve"> - Sugerir Utilizadores</w:t>
@@ -8808,27 +8769,14 @@
       <w:r>
         <w:t xml:space="preserve">Figura </w:t>
       </w:r>
-      <w:r>
-        <w:fldChar w:fldCharType="begin"/>
-      </w:r>
-      <w:r>
-        <w:instrText xml:space="preserve"> SEQ Figura \* ARABIC </w:instrText>
-      </w:r>
-      <w:r>
-        <w:fldChar w:fldCharType="separate"/>
-      </w:r>
-      <w:r>
-        <w:rPr>
-          <w:noProof/>
-        </w:rPr>
-        <w:t>14</w:t>
-      </w:r>
-      <w:r>
-        <w:rPr>
-          <w:noProof/>
-        </w:rPr>
-        <w:fldChar w:fldCharType="end"/>
-      </w:r>
+      <w:fldSimple w:instr=" SEQ Figura \* ARABIC ">
+        <w:r>
+          <w:rPr>
+            <w:noProof/>
+          </w:rPr>
+          <w:t>14</w:t>
+        </w:r>
+      </w:fldSimple>
       <w:bookmarkEnd w:id="31"/>
       <w:r>
         <w:t xml:space="preserve"> - Sugestão de Utilizadores Resultado</w:t>
@@ -8899,27 +8847,14 @@
       <w:r>
         <w:t xml:space="preserve">Figura </w:t>
       </w:r>
-      <w:r>
-        <w:fldChar w:fldCharType="begin"/>
-      </w:r>
-      <w:r>
-        <w:instrText xml:space="preserve"> SEQ Figura \* ARABIC </w:instrText>
-      </w:r>
-      <w:r>
-        <w:fldChar w:fldCharType="separate"/>
-      </w:r>
-      <w:r>
-        <w:rPr>
-          <w:noProof/>
-        </w:rPr>
-        <w:t>15</w:t>
-      </w:r>
-      <w:r>
-        <w:rPr>
-          <w:noProof/>
-        </w:rPr>
-        <w:fldChar w:fldCharType="end"/>
-      </w:r>
+      <w:fldSimple w:instr=" SEQ Figura \* ARABIC ">
+        <w:r>
+          <w:rPr>
+            <w:noProof/>
+          </w:rPr>
+          <w:t>15</w:t>
+        </w:r>
+      </w:fldSimple>
       <w:bookmarkEnd w:id="33"/>
       <w:r>
         <w:t xml:space="preserve"> - Sugestão (Base de Conhecimento Parcial)</w:t>
@@ -9645,14 +9580,27 @@
       <w:r>
         <w:t xml:space="preserve">Figura </w:t>
       </w:r>
-      <w:fldSimple w:instr=" SEQ Figura \* ARABIC ">
-        <w:r>
-          <w:rPr>
-            <w:noProof/>
-          </w:rPr>
-          <w:t>16</w:t>
-        </w:r>
-      </w:fldSimple>
+      <w:r>
+        <w:fldChar w:fldCharType="begin"/>
+      </w:r>
+      <w:r>
+        <w:instrText xml:space="preserve"> SEQ Figura \* ARABIC </w:instrText>
+      </w:r>
+      <w:r>
+        <w:fldChar w:fldCharType="separate"/>
+      </w:r>
+      <w:r>
+        <w:rPr>
+          <w:noProof/>
+        </w:rPr>
+        <w:t>16</w:t>
+      </w:r>
+      <w:r>
+        <w:rPr>
+          <w:noProof/>
+        </w:rPr>
+        <w:fldChar w:fldCharType="end"/>
+      </w:r>
       <w:r>
         <w:t xml:space="preserve"> - </w:t>
       </w:r>
@@ -9732,14 +9680,27 @@
                             <w:r>
                               <w:t xml:space="preserve">Figura </w:t>
                             </w:r>
-                            <w:fldSimple w:instr=" SEQ Figura \* ARABIC ">
-                              <w:r>
-                                <w:rPr>
-                                  <w:noProof/>
-                                </w:rPr>
-                                <w:t>17</w:t>
-                              </w:r>
-                            </w:fldSimple>
+                            <w:r>
+                              <w:fldChar w:fldCharType="begin"/>
+                            </w:r>
+                            <w:r>
+                              <w:instrText xml:space="preserve"> SEQ Figura \* ARABIC </w:instrText>
+                            </w:r>
+                            <w:r>
+                              <w:fldChar w:fldCharType="separate"/>
+                            </w:r>
+                            <w:r>
+                              <w:rPr>
+                                <w:noProof/>
+                              </w:rPr>
+                              <w:t>17</w:t>
+                            </w:r>
+                            <w:r>
+                              <w:rPr>
+                                <w:noProof/>
+                              </w:rPr>
+                              <w:fldChar w:fldCharType="end"/>
+                            </w:r>
                             <w:r>
                               <w:t xml:space="preserve"> - Dfs modificado para o caminho mais forte</w:t>
                             </w:r>
@@ -9920,22 +9881,35 @@
       <w:pPr>
         <w:pStyle w:val="Legenda"/>
       </w:pPr>
-      <w:bookmarkStart w:id="40" w:name="_Toc89630224"/>
+      <w:bookmarkStart w:id="39" w:name="_Toc89630224"/>
       <w:r>
         <w:t xml:space="preserve">Figura </w:t>
       </w:r>
-      <w:fldSimple w:instr=" SEQ Figura \* ARABIC ">
-        <w:r>
-          <w:rPr>
-            <w:noProof/>
-          </w:rPr>
-          <w:t>18</w:t>
-        </w:r>
-      </w:fldSimple>
+      <w:r>
+        <w:fldChar w:fldCharType="begin"/>
+      </w:r>
+      <w:r>
+        <w:instrText xml:space="preserve"> SEQ Figura \* ARABIC </w:instrText>
+      </w:r>
+      <w:r>
+        <w:fldChar w:fldCharType="separate"/>
+      </w:r>
+      <w:r>
+        <w:rPr>
+          <w:noProof/>
+        </w:rPr>
+        <w:t>18</w:t>
+      </w:r>
+      <w:r>
+        <w:rPr>
+          <w:noProof/>
+        </w:rPr>
+        <w:fldChar w:fldCharType="end"/>
+      </w:r>
       <w:r>
         <w:t xml:space="preserve"> – Resultado do caminho mais forte na base de conhecimento completa</w:t>
       </w:r>
-      <w:bookmarkEnd w:id="40"/>
+      <w:bookmarkEnd w:id="39"/>
     </w:p>
     <w:p>
       <w:pPr>
@@ -9962,7 +9936,7 @@
       <w:pPr>
         <w:pStyle w:val="Ttulo1"/>
       </w:pPr>
-      <w:bookmarkStart w:id="41" w:name="_Toc89631070"/>
+      <w:bookmarkStart w:id="40" w:name="_Toc89631070"/>
       <w:r>
         <w:lastRenderedPageBreak/>
         <w:t xml:space="preserve">Determinação do </w:t>
@@ -9970,23 +9944,23 @@
       <w:r>
         <w:t>Caminho Mais Curto</w:t>
       </w:r>
+      <w:bookmarkEnd w:id="40"/>
+    </w:p>
+    <w:p>
+      <w:pPr>
+        <w:pStyle w:val="Ttulo2"/>
+      </w:pPr>
+      <w:r>
+        <w:t xml:space="preserve"> </w:t>
+      </w:r>
+      <w:bookmarkStart w:id="41" w:name="_Toc89631071"/>
+      <w:r>
+        <w:t xml:space="preserve">Funcionalidade Desenvolvida </w:t>
+      </w:r>
+      <w:r>
+        <w:t>por Jéssica Alves (1190682)</w:t>
+      </w:r>
       <w:bookmarkEnd w:id="41"/>
-    </w:p>
-    <w:p>
-      <w:pPr>
-        <w:pStyle w:val="Ttulo2"/>
-      </w:pPr>
-      <w:r>
-        <w:t xml:space="preserve"> </w:t>
-      </w:r>
-      <w:bookmarkStart w:id="42" w:name="_Toc89631071"/>
-      <w:r>
-        <w:t xml:space="preserve">Funcionalidade Desenvolvida </w:t>
-      </w:r>
-      <w:r>
-        <w:t>por Jéssica Alves (1190682)</w:t>
-      </w:r>
-      <w:bookmarkEnd w:id="42"/>
     </w:p>
     <w:p>
       <w:pPr>
@@ -10662,41 +10636,28 @@
       <w:pPr>
         <w:pStyle w:val="Legenda"/>
       </w:pPr>
-      <w:bookmarkStart w:id="43" w:name="_Ref89537673"/>
-      <w:bookmarkStart w:id="44" w:name="_Toc89630225"/>
+      <w:bookmarkStart w:id="42" w:name="_Ref89537673"/>
+      <w:bookmarkStart w:id="43" w:name="_Toc89630225"/>
       <w:r>
         <w:t xml:space="preserve">Figura </w:t>
       </w:r>
-      <w:r>
-        <w:fldChar w:fldCharType="begin"/>
-      </w:r>
-      <w:r>
-        <w:instrText xml:space="preserve"> SEQ Figura \* ARABIC </w:instrText>
-      </w:r>
-      <w:r>
-        <w:fldChar w:fldCharType="separate"/>
-      </w:r>
-      <w:r>
-        <w:rPr>
-          <w:noProof/>
-        </w:rPr>
-        <w:t>19</w:t>
-      </w:r>
-      <w:r>
-        <w:rPr>
-          <w:noProof/>
-        </w:rPr>
-        <w:fldChar w:fldCharType="end"/>
+      <w:fldSimple w:instr=" SEQ Figura \* ARABIC ">
+        <w:r>
+          <w:rPr>
+            <w:noProof/>
+          </w:rPr>
+          <w:t>19</w:t>
+        </w:r>
+      </w:fldSimple>
+      <w:bookmarkEnd w:id="42"/>
+      <w:r>
+        <w:t xml:space="preserve"> - Caminho Mais Curto Com </w:t>
+      </w:r>
+      <w:proofErr w:type="spellStart"/>
+      <w:r>
+        <w:t>Findall</w:t>
       </w:r>
       <w:bookmarkEnd w:id="43"/>
-      <w:r>
-        <w:t xml:space="preserve"> - Caminho Mais Curto Com </w:t>
-      </w:r>
-      <w:proofErr w:type="spellStart"/>
-      <w:r>
-        <w:t>Findall</w:t>
-      </w:r>
-      <w:bookmarkEnd w:id="44"/>
       <w:proofErr w:type="spellEnd"/>
     </w:p>
     <w:p/>
@@ -10750,37 +10711,24 @@
       <w:pPr>
         <w:pStyle w:val="Legenda"/>
       </w:pPr>
-      <w:bookmarkStart w:id="45" w:name="_Ref89537655"/>
-      <w:bookmarkStart w:id="46" w:name="_Toc89630226"/>
+      <w:bookmarkStart w:id="44" w:name="_Ref89537655"/>
+      <w:bookmarkStart w:id="45" w:name="_Toc89630226"/>
       <w:r>
         <w:t xml:space="preserve">Figura </w:t>
       </w:r>
-      <w:r>
-        <w:fldChar w:fldCharType="begin"/>
-      </w:r>
-      <w:r>
-        <w:instrText xml:space="preserve"> SEQ Figura \* ARABIC </w:instrText>
-      </w:r>
-      <w:r>
-        <w:fldChar w:fldCharType="separate"/>
-      </w:r>
-      <w:r>
-        <w:rPr>
-          <w:noProof/>
-        </w:rPr>
-        <w:t>20</w:t>
-      </w:r>
-      <w:r>
-        <w:rPr>
-          <w:noProof/>
-        </w:rPr>
-        <w:fldChar w:fldCharType="end"/>
+      <w:fldSimple w:instr=" SEQ Figura \* ARABIC ">
+        <w:r>
+          <w:rPr>
+            <w:noProof/>
+          </w:rPr>
+          <w:t>20</w:t>
+        </w:r>
+      </w:fldSimple>
+      <w:bookmarkEnd w:id="44"/>
+      <w:r>
+        <w:t xml:space="preserve"> - Caminho Mais Curto Resultado</w:t>
       </w:r>
       <w:bookmarkEnd w:id="45"/>
-      <w:r>
-        <w:t xml:space="preserve"> - Caminho Mais Curto Resultado</w:t>
-      </w:r>
-      <w:bookmarkEnd w:id="46"/>
     </w:p>
     <w:p/>
     <w:p>
@@ -10839,48 +10787,35 @@
           <w:docGrid w:linePitch="360"/>
         </w:sectPr>
       </w:pPr>
-      <w:bookmarkStart w:id="47" w:name="_Ref89537805"/>
-      <w:bookmarkStart w:id="48" w:name="_Toc89630227"/>
+      <w:bookmarkStart w:id="46" w:name="_Ref89537805"/>
+      <w:bookmarkStart w:id="47" w:name="_Toc89630227"/>
       <w:r>
         <w:t xml:space="preserve">Figura </w:t>
       </w:r>
-      <w:r>
-        <w:fldChar w:fldCharType="begin"/>
-      </w:r>
-      <w:r>
-        <w:instrText xml:space="preserve"> SEQ Figura \* ARABIC </w:instrText>
-      </w:r>
-      <w:r>
-        <w:fldChar w:fldCharType="separate"/>
-      </w:r>
-      <w:r>
-        <w:rPr>
-          <w:noProof/>
-        </w:rPr>
-        <w:t>21</w:t>
-      </w:r>
-      <w:r>
-        <w:rPr>
-          <w:noProof/>
-        </w:rPr>
-        <w:fldChar w:fldCharType="end"/>
+      <w:fldSimple w:instr=" SEQ Figura \* ARABIC ">
+        <w:r>
+          <w:rPr>
+            <w:noProof/>
+          </w:rPr>
+          <w:t>21</w:t>
+        </w:r>
+      </w:fldSimple>
+      <w:bookmarkEnd w:id="46"/>
+      <w:r>
+        <w:t xml:space="preserve"> - Caminho Mais Curto Resultado com </w:t>
+      </w:r>
+      <w:proofErr w:type="spellStart"/>
+      <w:r>
+        <w:t>Findall</w:t>
       </w:r>
       <w:bookmarkEnd w:id="47"/>
-      <w:r>
-        <w:t xml:space="preserve"> - Caminho Mais Curto Resultado com </w:t>
-      </w:r>
-      <w:proofErr w:type="spellStart"/>
-      <w:r>
-        <w:t>Findall</w:t>
-      </w:r>
-      <w:bookmarkEnd w:id="48"/>
       <w:proofErr w:type="spellEnd"/>
     </w:p>
     <w:p>
       <w:pPr>
         <w:pStyle w:val="Ttulo1"/>
       </w:pPr>
-      <w:bookmarkStart w:id="49" w:name="_Toc89631072"/>
+      <w:bookmarkStart w:id="48" w:name="_Toc89631072"/>
       <w:r>
         <w:lastRenderedPageBreak/>
         <w:t xml:space="preserve">Determinação do </w:t>
@@ -10888,20 +10823,20 @@
       <w:r>
         <w:t>Caminho Mais Seguro</w:t>
       </w:r>
+      <w:bookmarkEnd w:id="48"/>
+    </w:p>
+    <w:p>
+      <w:pPr>
+        <w:pStyle w:val="Ttulo2"/>
+      </w:pPr>
+      <w:r>
+        <w:t xml:space="preserve"> </w:t>
+      </w:r>
+      <w:bookmarkStart w:id="49" w:name="_Toc89631073"/>
+      <w:r>
+        <w:t>Funcionalidade Desenvolvida por Pedro Santos (1190967)</w:t>
+      </w:r>
       <w:bookmarkEnd w:id="49"/>
-    </w:p>
-    <w:p>
-      <w:pPr>
-        <w:pStyle w:val="Ttulo2"/>
-      </w:pPr>
-      <w:r>
-        <w:t xml:space="preserve"> </w:t>
-      </w:r>
-      <w:bookmarkStart w:id="50" w:name="_Toc89631073"/>
-      <w:r>
-        <w:t>Funcionalidade Desenvolvida por Pedro Santos (1190967)</w:t>
-      </w:r>
-      <w:bookmarkEnd w:id="50"/>
     </w:p>
     <w:p>
       <w:pPr>
@@ -11599,45 +11534,32 @@
       <w:pPr>
         <w:pStyle w:val="Legenda"/>
       </w:pPr>
-      <w:bookmarkStart w:id="51" w:name="_Ref89530010"/>
-      <w:bookmarkStart w:id="52" w:name="_Toc89630228"/>
+      <w:bookmarkStart w:id="50" w:name="_Ref89530010"/>
+      <w:bookmarkStart w:id="51" w:name="_Toc89630228"/>
       <w:r>
         <w:t xml:space="preserve">Figura </w:t>
       </w:r>
-      <w:r>
-        <w:fldChar w:fldCharType="begin"/>
-      </w:r>
-      <w:r>
-        <w:instrText xml:space="preserve"> SEQ Figura \* ARABIC </w:instrText>
-      </w:r>
-      <w:r>
-        <w:fldChar w:fldCharType="separate"/>
-      </w:r>
-      <w:r>
-        <w:rPr>
-          <w:noProof/>
-        </w:rPr>
-        <w:t>22</w:t>
-      </w:r>
-      <w:r>
-        <w:rPr>
-          <w:noProof/>
-        </w:rPr>
-        <w:fldChar w:fldCharType="end"/>
+      <w:fldSimple w:instr=" SEQ Figura \* ARABIC ">
+        <w:r>
+          <w:rPr>
+            <w:noProof/>
+          </w:rPr>
+          <w:t>22</w:t>
+        </w:r>
+      </w:fldSimple>
+      <w:bookmarkEnd w:id="50"/>
+      <w:r>
+        <w:t xml:space="preserve"> - </w:t>
+      </w:r>
+      <w:proofErr w:type="spellStart"/>
+      <w:r>
+        <w:t>Backtracking</w:t>
+      </w:r>
+      <w:proofErr w:type="spellEnd"/>
+      <w:r>
+        <w:t xml:space="preserve"> e Fail (Caminho Mais Seguro)</w:t>
       </w:r>
       <w:bookmarkEnd w:id="51"/>
-      <w:r>
-        <w:t xml:space="preserve"> - </w:t>
-      </w:r>
-      <w:proofErr w:type="spellStart"/>
-      <w:r>
-        <w:t>Backtracking</w:t>
-      </w:r>
-      <w:proofErr w:type="spellEnd"/>
-      <w:r>
-        <w:t xml:space="preserve"> e Fail (Caminho Mais Seguro)</w:t>
-      </w:r>
-      <w:bookmarkEnd w:id="52"/>
     </w:p>
     <w:p>
       <w:pPr>
@@ -11695,37 +11617,24 @@
       <w:pPr>
         <w:pStyle w:val="Legenda"/>
       </w:pPr>
-      <w:bookmarkStart w:id="53" w:name="_Ref89527794"/>
-      <w:bookmarkStart w:id="54" w:name="_Toc89630229"/>
+      <w:bookmarkStart w:id="52" w:name="_Ref89527794"/>
+      <w:bookmarkStart w:id="53" w:name="_Toc89630229"/>
       <w:r>
         <w:t xml:space="preserve">Figura </w:t>
       </w:r>
-      <w:r>
-        <w:fldChar w:fldCharType="begin"/>
-      </w:r>
-      <w:r>
-        <w:instrText xml:space="preserve"> SEQ Figura \* ARABIC </w:instrText>
-      </w:r>
-      <w:r>
-        <w:fldChar w:fldCharType="separate"/>
-      </w:r>
-      <w:r>
-        <w:rPr>
-          <w:noProof/>
-        </w:rPr>
-        <w:t>23</w:t>
-      </w:r>
-      <w:r>
-        <w:rPr>
-          <w:noProof/>
-        </w:rPr>
-        <w:fldChar w:fldCharType="end"/>
+      <w:fldSimple w:instr=" SEQ Figura \* ARABIC ">
+        <w:r>
+          <w:rPr>
+            <w:noProof/>
+          </w:rPr>
+          <w:t>23</w:t>
+        </w:r>
+      </w:fldSimple>
+      <w:bookmarkEnd w:id="52"/>
+      <w:r>
+        <w:t xml:space="preserve"> - DFS modificado para o caminho mais seguro</w:t>
       </w:r>
       <w:bookmarkEnd w:id="53"/>
-      <w:r>
-        <w:t xml:space="preserve"> - DFS modificado para o caminho mais seguro</w:t>
-      </w:r>
-      <w:bookmarkEnd w:id="54"/>
     </w:p>
     <w:p/>
     <w:p>
@@ -11778,37 +11687,24 @@
       <w:pPr>
         <w:pStyle w:val="Legenda"/>
       </w:pPr>
-      <w:bookmarkStart w:id="55" w:name="_Ref89534828"/>
-      <w:bookmarkStart w:id="56" w:name="_Toc89630230"/>
+      <w:bookmarkStart w:id="54" w:name="_Ref89534828"/>
+      <w:bookmarkStart w:id="55" w:name="_Toc89630230"/>
       <w:r>
         <w:t xml:space="preserve">Figura </w:t>
       </w:r>
-      <w:r>
-        <w:fldChar w:fldCharType="begin"/>
-      </w:r>
-      <w:r>
-        <w:instrText xml:space="preserve"> SEQ Figura \* ARABIC </w:instrText>
-      </w:r>
-      <w:r>
-        <w:fldChar w:fldCharType="separate"/>
-      </w:r>
-      <w:r>
-        <w:rPr>
-          <w:noProof/>
-        </w:rPr>
-        <w:t>24</w:t>
-      </w:r>
-      <w:r>
-        <w:rPr>
-          <w:noProof/>
-        </w:rPr>
-        <w:fldChar w:fldCharType="end"/>
+      <w:fldSimple w:instr=" SEQ Figura \* ARABIC ">
+        <w:r>
+          <w:rPr>
+            <w:noProof/>
+          </w:rPr>
+          <w:t>24</w:t>
+        </w:r>
+      </w:fldSimple>
+      <w:bookmarkEnd w:id="54"/>
+      <w:r>
+        <w:t xml:space="preserve"> - Resultado do caminho mais seguro na base de conhecimento completa</w:t>
       </w:r>
       <w:bookmarkEnd w:id="55"/>
-      <w:r>
-        <w:t xml:space="preserve"> - Resultado do caminho mais seguro na base de conhecimento completa</w:t>
-      </w:r>
-      <w:bookmarkEnd w:id="56"/>
     </w:p>
     <w:p>
       <w:pPr>
@@ -11871,37 +11767,24 @@
       <w:pPr>
         <w:pStyle w:val="Legenda"/>
       </w:pPr>
-      <w:bookmarkStart w:id="57" w:name="_Ref89530333"/>
-      <w:bookmarkStart w:id="58" w:name="_Toc89630231"/>
+      <w:bookmarkStart w:id="56" w:name="_Ref89530333"/>
+      <w:bookmarkStart w:id="57" w:name="_Toc89630231"/>
       <w:r>
         <w:t xml:space="preserve">Figura </w:t>
       </w:r>
-      <w:r>
-        <w:fldChar w:fldCharType="begin"/>
-      </w:r>
-      <w:r>
-        <w:instrText xml:space="preserve"> SEQ Figura \* ARABIC </w:instrText>
-      </w:r>
-      <w:r>
-        <w:fldChar w:fldCharType="separate"/>
-      </w:r>
-      <w:r>
-        <w:rPr>
-          <w:noProof/>
-        </w:rPr>
-        <w:t>25</w:t>
-      </w:r>
-      <w:r>
-        <w:rPr>
-          <w:noProof/>
-        </w:rPr>
-        <w:fldChar w:fldCharType="end"/>
+      <w:fldSimple w:instr=" SEQ Figura \* ARABIC ">
+        <w:r>
+          <w:rPr>
+            <w:noProof/>
+          </w:rPr>
+          <w:t>25</w:t>
+        </w:r>
+      </w:fldSimple>
+      <w:bookmarkEnd w:id="56"/>
+      <w:r>
+        <w:t xml:space="preserve"> - Exemplo de caminho não encontrado devido à falta de forças de ligação inferiores ao limite</w:t>
       </w:r>
       <w:bookmarkEnd w:id="57"/>
-      <w:r>
-        <w:t xml:space="preserve"> - Exemplo de caminho não encontrado devido à falta de forças de ligação inferiores ao limite</w:t>
-      </w:r>
-      <w:bookmarkEnd w:id="58"/>
     </w:p>
     <w:p/>
     <w:p>
@@ -11960,86 +11843,73 @@
           <w:docGrid w:linePitch="360"/>
         </w:sectPr>
       </w:pPr>
-      <w:bookmarkStart w:id="59" w:name="_Ref89530330"/>
-      <w:bookmarkStart w:id="60" w:name="_Toc89630232"/>
+      <w:bookmarkStart w:id="58" w:name="_Ref89530330"/>
+      <w:bookmarkStart w:id="59" w:name="_Toc89630232"/>
       <w:r>
         <w:t xml:space="preserve">Figura </w:t>
       </w:r>
-      <w:r>
-        <w:fldChar w:fldCharType="begin"/>
-      </w:r>
-      <w:r>
-        <w:instrText xml:space="preserve"> SEQ Figura \* ARABIC </w:instrText>
-      </w:r>
-      <w:r>
-        <w:fldChar w:fldCharType="separate"/>
-      </w:r>
-      <w:r>
-        <w:rPr>
-          <w:noProof/>
-        </w:rPr>
-        <w:t>26</w:t>
-      </w:r>
-      <w:r>
-        <w:rPr>
-          <w:noProof/>
-        </w:rPr>
-        <w:fldChar w:fldCharType="end"/>
+      <w:fldSimple w:instr=" SEQ Figura \* ARABIC ">
+        <w:r>
+          <w:rPr>
+            <w:noProof/>
+          </w:rPr>
+          <w:t>26</w:t>
+        </w:r>
+      </w:fldSimple>
+      <w:bookmarkEnd w:id="58"/>
+      <w:r>
+        <w:t xml:space="preserve"> - Conexões entre "</w:t>
+      </w:r>
+      <w:proofErr w:type="spellStart"/>
+      <w:r>
+        <w:t>ana</w:t>
+      </w:r>
+      <w:proofErr w:type="spellEnd"/>
+      <w:r>
+        <w:t>" e "sara" com força menor que 4</w:t>
       </w:r>
       <w:bookmarkEnd w:id="59"/>
-      <w:r>
-        <w:t xml:space="preserve"> - Conexões entre "</w:t>
-      </w:r>
-      <w:proofErr w:type="spellStart"/>
-      <w:r>
-        <w:t>ana</w:t>
-      </w:r>
-      <w:proofErr w:type="spellEnd"/>
-      <w:r>
-        <w:t>" e "sara" com força menor que 4</w:t>
-      </w:r>
-      <w:bookmarkEnd w:id="60"/>
     </w:p>
     <w:p>
       <w:pPr>
         <w:pStyle w:val="Ttulo1"/>
       </w:pPr>
-      <w:bookmarkStart w:id="61" w:name="_Toc89631074"/>
+      <w:bookmarkStart w:id="60" w:name="_Toc89631074"/>
       <w:r>
         <w:lastRenderedPageBreak/>
         <w:t>Estudo da Complexidade do Problema da Determinação de Caminhos</w:t>
       </w:r>
+      <w:bookmarkEnd w:id="60"/>
+    </w:p>
+    <w:p>
+      <w:pPr>
+        <w:pStyle w:val="Ttulo2"/>
+      </w:pPr>
+      <w:r>
+        <w:t xml:space="preserve"> </w:t>
+      </w:r>
+      <w:bookmarkStart w:id="61" w:name="_Toc89631075"/>
+      <w:r>
+        <w:t xml:space="preserve">Caminho Mais </w:t>
+      </w:r>
+      <w:r>
+        <w:t xml:space="preserve">Curto </w:t>
+      </w:r>
+      <w:r>
+        <w:t xml:space="preserve">Bidirecional </w:t>
+      </w:r>
+      <w:r>
+        <w:t xml:space="preserve">(sem </w:t>
+      </w:r>
+      <w:proofErr w:type="spellStart"/>
+      <w:r>
+        <w:t>Findall</w:t>
+      </w:r>
+      <w:proofErr w:type="spellEnd"/>
+      <w:r>
+        <w:t>)</w:t>
+      </w:r>
       <w:bookmarkEnd w:id="61"/>
-    </w:p>
-    <w:p>
-      <w:pPr>
-        <w:pStyle w:val="Ttulo2"/>
-      </w:pPr>
-      <w:r>
-        <w:t xml:space="preserve"> </w:t>
-      </w:r>
-      <w:bookmarkStart w:id="62" w:name="_Toc89631075"/>
-      <w:r>
-        <w:t xml:space="preserve">Caminho Mais </w:t>
-      </w:r>
-      <w:r>
-        <w:t xml:space="preserve">Curto </w:t>
-      </w:r>
-      <w:r>
-        <w:t xml:space="preserve">Bidirecional </w:t>
-      </w:r>
-      <w:r>
-        <w:t xml:space="preserve">(sem </w:t>
-      </w:r>
-      <w:proofErr w:type="spellStart"/>
-      <w:r>
-        <w:t>Findall</w:t>
-      </w:r>
-      <w:proofErr w:type="spellEnd"/>
-      <w:r>
-        <w:t>)</w:t>
-      </w:r>
-      <w:bookmarkEnd w:id="62"/>
     </w:p>
     <w:tbl>
       <w:tblPr>
@@ -12751,7 +12621,7 @@
       <w:pPr>
         <w:pStyle w:val="Ttulo2"/>
       </w:pPr>
-      <w:bookmarkStart w:id="63" w:name="_Toc89631076"/>
+      <w:bookmarkStart w:id="62" w:name="_Toc89631076"/>
       <w:r>
         <w:t xml:space="preserve">Caminho Mais Curto </w:t>
       </w:r>
@@ -12769,7 +12639,7 @@
       <w:r>
         <w:t>)</w:t>
       </w:r>
-      <w:bookmarkEnd w:id="63"/>
+      <w:bookmarkEnd w:id="62"/>
     </w:p>
     <w:tbl>
       <w:tblPr>
@@ -13427,14 +13297,14 @@
       <w:pPr>
         <w:pStyle w:val="Ttulo2"/>
       </w:pPr>
-      <w:bookmarkStart w:id="64" w:name="_Toc89631077"/>
+      <w:bookmarkStart w:id="63" w:name="_Toc89631077"/>
       <w:r>
         <w:t>Caminho Mais Seguro</w:t>
       </w:r>
       <w:r>
         <w:t xml:space="preserve"> (Limite Menos Restrito)</w:t>
       </w:r>
-      <w:bookmarkEnd w:id="64"/>
+      <w:bookmarkEnd w:id="63"/>
     </w:p>
     <w:tbl>
       <w:tblPr>
@@ -14126,11 +13996,11 @@
       <w:pPr>
         <w:pStyle w:val="Ttulo2"/>
       </w:pPr>
-      <w:bookmarkStart w:id="65" w:name="_Toc89631078"/>
+      <w:bookmarkStart w:id="64" w:name="_Toc89631078"/>
       <w:r>
         <w:t>Caminho Mais Seguro (Forças de Ligação Positivas)</w:t>
       </w:r>
-      <w:bookmarkEnd w:id="65"/>
+      <w:bookmarkEnd w:id="64"/>
     </w:p>
     <w:tbl>
       <w:tblPr>
@@ -14883,11 +14753,11 @@
       <w:pPr>
         <w:pStyle w:val="Ttulo2"/>
       </w:pPr>
-      <w:bookmarkStart w:id="66" w:name="_Toc89631079"/>
+      <w:bookmarkStart w:id="65" w:name="_Toc89631079"/>
       <w:r>
         <w:t>Caminho Mais Forte Bidirecional</w:t>
       </w:r>
-      <w:bookmarkEnd w:id="66"/>
+      <w:bookmarkEnd w:id="65"/>
     </w:p>
     <w:p/>
     <w:tbl>
@@ -15523,12 +15393,12 @@
       <w:pPr>
         <w:pStyle w:val="Ttulo1"/>
       </w:pPr>
-      <w:bookmarkStart w:id="67" w:name="_Toc89631080"/>
+      <w:bookmarkStart w:id="66" w:name="_Toc89631080"/>
       <w:r>
         <w:lastRenderedPageBreak/>
         <w:t>Conclusões</w:t>
       </w:r>
-      <w:bookmarkEnd w:id="67"/>
+      <w:bookmarkEnd w:id="66"/>
     </w:p>
     <w:p>
       <w:r>
@@ -16754,6 +16624,7 @@
   <w:style w:type="character" w:default="1" w:styleId="Tipodeletrapredefinidodopargrafo">
     <w:name w:val="Default Paragraph Font"/>
     <w:uiPriority w:val="1"/>
+    <w:semiHidden/>
     <w:unhideWhenUsed/>
   </w:style>
   <w:style w:type="table" w:default="1" w:styleId="Tabelanormal">

</xml_diff>